<commit_message>
alterações em : itens de trabalho, doc. de req. associação de cliente a exer.
</commit_message>
<xml_diff>
--- a/Requisitos/AS_Exercicio_associacao.docx
+++ b/Requisitos/AS_Exercicio_associacao.docx
@@ -308,25 +308,37 @@
         <w:rPr>
           <w:lang w:val="pt-BR"/>
         </w:rPr>
-        <w:t>, ao clicar no botão novo, u</w:t>
-      </w:r>
-      <w:r>
-        <w:rPr>
-          <w:lang w:val="pt-BR"/>
-        </w:rPr>
-        <w:t>m formulário</w:t>
-      </w:r>
-      <w:r>
-        <w:rPr>
-          <w:lang w:val="pt-BR"/>
-        </w:rPr>
-        <w:t xml:space="preserve"> é mostrado </w:t>
-      </w:r>
-      <w:r>
-        <w:rPr>
-          <w:lang w:val="pt-BR"/>
-        </w:rPr>
-        <w:t>referente ao cadastramento</w:t>
+        <w:t xml:space="preserve">, </w:t>
+      </w:r>
+      <w:r>
+        <w:rPr>
+          <w:lang w:val="pt-BR"/>
+        </w:rPr>
+        <w:t xml:space="preserve">um formulário referente a associação, </w:t>
+      </w:r>
+      <w:r>
+        <w:rPr>
+          <w:lang w:val="pt-BR"/>
+        </w:rPr>
+        <w:t>dois</w:t>
+      </w:r>
+      <w:r>
+        <w:rPr>
+          <w:lang w:val="pt-BR"/>
+        </w:rPr>
+        <w:t xml:space="preserve"> campos serão disponibilizados, para que o usuario ADM selecione o </w:t>
+      </w:r>
+      <w:r>
+        <w:rPr>
+          <w:lang w:val="pt-BR"/>
+        </w:rPr>
+        <w:t xml:space="preserve">cliente </w:t>
+      </w:r>
+      <w:r>
+        <w:rPr>
+          <w:lang w:val="pt-BR"/>
+        </w:rPr>
+        <w:t>e o exercício</w:t>
       </w:r>
       <w:r>
         <w:rPr>
@@ -411,7 +423,7 @@
         <w:rPr>
           <w:lang w:val="pt-BR"/>
         </w:rPr>
-        <w:t>atribuição</w:t>
+        <w:t>associação</w:t>
       </w:r>
       <w:r>
         <w:rPr>
@@ -435,7 +447,19 @@
         <w:rPr>
           <w:lang w:val="pt-BR"/>
         </w:rPr>
-        <w:t>no ícone de inclusão localizado no lado direito do registro</w:t>
+        <w:t xml:space="preserve">no ícone de inclusão localizado no lado </w:t>
+      </w:r>
+      <w:r>
+        <w:rPr>
+          <w:lang w:val="pt-BR"/>
+        </w:rPr>
+        <w:t>esquerdo</w:t>
+      </w:r>
+      <w:r>
+        <w:rPr>
+          <w:lang w:val="pt-BR"/>
+        </w:rPr>
+        <w:t xml:space="preserve"> do registro</w:t>
       </w:r>
       <w:r>
         <w:rPr>
@@ -490,7 +514,7 @@
         <w:rPr>
           <w:lang w:val="pt-BR"/>
         </w:rPr>
-        <w:t>atribuição</w:t>
+        <w:t>associação</w:t>
       </w:r>
       <w:r>
         <w:rPr>
@@ -565,19 +589,7 @@
         <w:rPr>
           <w:lang w:val="pt-BR"/>
         </w:rPr>
-        <w:t xml:space="preserve">O </w:t>
-      </w:r>
-      <w:r>
-        <w:rPr>
-          <w:lang w:val="pt-BR"/>
-        </w:rPr>
-        <w:t>Usuário ADM. pode selecionar uma associação de usuário e exercício para</w:t>
-      </w:r>
-      <w:r>
-        <w:rPr>
-          <w:lang w:val="pt-BR"/>
-        </w:rPr>
-        <w:t xml:space="preserve"> editar, através de um ícone localizado no lado esquerdo do registro então:</w:t>
+        <w:t>O Usuário ADM. pode selecionar uma associação de usuário e exercício para editar, através de um ícone localizado no lado esquerdo do registro então:</w:t>
       </w:r>
     </w:p>
     <w:p>
@@ -604,7 +616,31 @@
         <w:rPr>
           <w:lang w:val="pt-BR"/>
         </w:rPr>
-        <w:t>O sistema preenche o formulário com informações do pagamento selecionado.</w:t>
+        <w:t>O sistema preenche</w:t>
+      </w:r>
+      <w:r>
+        <w:rPr>
+          <w:lang w:val="pt-BR"/>
+        </w:rPr>
+        <w:t xml:space="preserve"> o formulário com informações da</w:t>
+      </w:r>
+      <w:r>
+        <w:rPr>
+          <w:lang w:val="pt-BR"/>
+        </w:rPr>
+        <w:t xml:space="preserve"> </w:t>
+      </w:r>
+      <w:r>
+        <w:rPr>
+          <w:lang w:val="pt-BR"/>
+        </w:rPr>
+        <w:t>associação selecionada</w:t>
+      </w:r>
+      <w:r>
+        <w:rPr>
+          <w:lang w:val="pt-BR"/>
+        </w:rPr>
+        <w:t>.</w:t>
       </w:r>
     </w:p>
     <w:p>
@@ -793,144 +829,152 @@
           <w:lang w:val="pt-BR"/>
         </w:rPr>
       </w:pPr>
+    </w:p>
+    <w:p>
+      <w:pPr>
+        <w:pStyle w:val="Ttulo1"/>
+        <w:jc w:val="both"/>
+        <w:rPr>
+          <w:lang w:val="pt-BR"/>
+        </w:rPr>
+      </w:pPr>
+      <w:r>
+        <w:rPr>
+          <w:lang w:val="pt-BR"/>
+        </w:rPr>
+        <w:lastRenderedPageBreak/>
+        <w:t>Pós-condições</w:t>
+      </w:r>
+    </w:p>
+    <w:p>
+      <w:pPr>
+        <w:pStyle w:val="Ttulo2"/>
+        <w:jc w:val="both"/>
+        <w:rPr>
+          <w:lang w:val="pt-BR"/>
+        </w:rPr>
+      </w:pPr>
+      <w:r>
+        <w:rPr>
+          <w:lang w:val="pt-BR"/>
+        </w:rPr>
+        <w:t>Associação de clientes a exercícios</w:t>
+      </w:r>
+    </w:p>
+    <w:p>
+      <w:pPr>
+        <w:ind w:firstLine="720"/>
+        <w:jc w:val="both"/>
+        <w:rPr>
+          <w:sz w:val="20"/>
+          <w:szCs w:val="20"/>
+          <w:lang w:val="pt-BR"/>
+        </w:rPr>
+      </w:pPr>
+      <w:r>
+        <w:rPr>
+          <w:sz w:val="20"/>
+          <w:szCs w:val="20"/>
+          <w:lang w:val="pt-BR"/>
+        </w:rPr>
+        <w:t>Ao final d</w:t>
+      </w:r>
+      <w:r>
+        <w:rPr>
+          <w:sz w:val="20"/>
+          <w:szCs w:val="20"/>
+          <w:lang w:val="pt-BR"/>
+        </w:rPr>
+        <w:t xml:space="preserve">a execução deste caso de uso, </w:t>
+      </w:r>
+      <w:r>
+        <w:rPr>
+          <w:sz w:val="20"/>
+          <w:szCs w:val="20"/>
+          <w:lang w:val="pt-BR"/>
+        </w:rPr>
+        <w:t xml:space="preserve">a </w:t>
+      </w:r>
+      <w:r>
+        <w:rPr>
+          <w:sz w:val="20"/>
+          <w:szCs w:val="20"/>
+          <w:lang w:val="pt-BR"/>
+        </w:rPr>
+        <w:t>associação</w:t>
+      </w:r>
+      <w:r>
+        <w:rPr>
+          <w:sz w:val="20"/>
+          <w:szCs w:val="20"/>
+          <w:lang w:val="pt-BR"/>
+        </w:rPr>
+        <w:t xml:space="preserve"> é</w:t>
+      </w:r>
+      <w:r>
+        <w:rPr>
+          <w:sz w:val="20"/>
+          <w:szCs w:val="20"/>
+          <w:lang w:val="pt-BR"/>
+        </w:rPr>
+        <w:t xml:space="preserve"> realizada</w:t>
+      </w:r>
+      <w:r>
+        <w:rPr>
+          <w:sz w:val="20"/>
+          <w:szCs w:val="20"/>
+          <w:lang w:val="pt-BR"/>
+        </w:rPr>
+        <w:t xml:space="preserve"> com sucesso n</w:t>
+      </w:r>
+      <w:r>
+        <w:rPr>
+          <w:sz w:val="20"/>
+          <w:szCs w:val="20"/>
+          <w:lang w:val="pt-BR"/>
+        </w:rPr>
+        <w:t xml:space="preserve">o </w:t>
+      </w:r>
+      <w:r>
+        <w:rPr>
+          <w:sz w:val="20"/>
+          <w:szCs w:val="20"/>
+          <w:lang w:val="pt-BR"/>
+        </w:rPr>
+        <w:t>Acadsystem</w:t>
+      </w:r>
+      <w:r>
+        <w:rPr>
+          <w:sz w:val="20"/>
+          <w:szCs w:val="20"/>
+          <w:lang w:val="pt-BR"/>
+        </w:rPr>
+        <w:t>.</w:t>
+      </w:r>
+    </w:p>
+    <w:p>
+      <w:pPr>
+        <w:ind w:firstLine="720"/>
+        <w:jc w:val="both"/>
+        <w:rPr>
+          <w:sz w:val="20"/>
+          <w:szCs w:val="20"/>
+          <w:lang w:val="pt-BR"/>
+        </w:rPr>
+      </w:pPr>
+    </w:p>
+    <w:p>
+      <w:pPr>
+        <w:ind w:firstLine="720"/>
+        <w:jc w:val="both"/>
+        <w:rPr>
+          <w:sz w:val="20"/>
+          <w:szCs w:val="20"/>
+          <w:lang w:val="pt-BR"/>
+        </w:rPr>
+      </w:pPr>
       <w:bookmarkStart w:id="0" w:name="_GoBack"/>
       <w:bookmarkEnd w:id="0"/>
-    </w:p>
-    <w:p>
-      <w:pPr>
-        <w:pStyle w:val="Ttulo1"/>
-        <w:jc w:val="both"/>
-        <w:rPr>
-          <w:lang w:val="pt-BR"/>
-        </w:rPr>
-      </w:pPr>
-      <w:r>
-        <w:rPr>
-          <w:lang w:val="pt-BR"/>
-        </w:rPr>
-        <w:lastRenderedPageBreak/>
-        <w:t>Pós-condições</w:t>
-      </w:r>
-    </w:p>
-    <w:p>
-      <w:pPr>
-        <w:pStyle w:val="Ttulo2"/>
-        <w:jc w:val="both"/>
-        <w:rPr>
-          <w:lang w:val="pt-BR"/>
-        </w:rPr>
-      </w:pPr>
-      <w:r>
-        <w:rPr>
-          <w:lang w:val="pt-BR"/>
-        </w:rPr>
-        <w:t>Associação de clientes a exercícios</w:t>
-      </w:r>
-    </w:p>
-    <w:p>
-      <w:pPr>
-        <w:ind w:firstLine="720"/>
-        <w:jc w:val="both"/>
-        <w:rPr>
-          <w:sz w:val="20"/>
-          <w:szCs w:val="20"/>
-          <w:lang w:val="pt-BR"/>
-        </w:rPr>
-      </w:pPr>
-      <w:r>
-        <w:rPr>
-          <w:sz w:val="20"/>
-          <w:szCs w:val="20"/>
-          <w:lang w:val="pt-BR"/>
-        </w:rPr>
-        <w:t>Ao final d</w:t>
-      </w:r>
-      <w:r>
-        <w:rPr>
-          <w:sz w:val="20"/>
-          <w:szCs w:val="20"/>
-          <w:lang w:val="pt-BR"/>
-        </w:rPr>
-        <w:t xml:space="preserve">a execução deste caso de uso, </w:t>
-      </w:r>
-      <w:r>
-        <w:rPr>
-          <w:sz w:val="20"/>
-          <w:szCs w:val="20"/>
-          <w:lang w:val="pt-BR"/>
-        </w:rPr>
-        <w:t xml:space="preserve">a </w:t>
-      </w:r>
-      <w:r>
-        <w:rPr>
-          <w:sz w:val="20"/>
-          <w:szCs w:val="20"/>
-          <w:lang w:val="pt-BR"/>
-        </w:rPr>
-        <w:t>atribuição é</w:t>
-      </w:r>
-      <w:r>
-        <w:rPr>
-          <w:sz w:val="20"/>
-          <w:szCs w:val="20"/>
-          <w:lang w:val="pt-BR"/>
-        </w:rPr>
-        <w:t xml:space="preserve"> realizada</w:t>
-      </w:r>
-      <w:r>
-        <w:rPr>
-          <w:sz w:val="20"/>
-          <w:szCs w:val="20"/>
-          <w:lang w:val="pt-BR"/>
-        </w:rPr>
-        <w:t xml:space="preserve"> com sucesso n</w:t>
-      </w:r>
-      <w:r>
-        <w:rPr>
-          <w:sz w:val="20"/>
-          <w:szCs w:val="20"/>
-          <w:lang w:val="pt-BR"/>
-        </w:rPr>
-        <w:t xml:space="preserve">o </w:t>
-      </w:r>
-      <w:r>
-        <w:rPr>
-          <w:sz w:val="20"/>
-          <w:szCs w:val="20"/>
-          <w:lang w:val="pt-BR"/>
-        </w:rPr>
-        <w:t>Acadsystem</w:t>
-      </w:r>
-      <w:r>
-        <w:rPr>
-          <w:sz w:val="20"/>
-          <w:szCs w:val="20"/>
-          <w:lang w:val="pt-BR"/>
-        </w:rPr>
-        <w:t>.</w:t>
-      </w:r>
-    </w:p>
-    <w:p>
-      <w:pPr>
-        <w:ind w:firstLine="720"/>
-        <w:jc w:val="both"/>
-        <w:rPr>
-          <w:sz w:val="20"/>
-          <w:szCs w:val="20"/>
-          <w:lang w:val="pt-BR"/>
-        </w:rPr>
-      </w:pPr>
-    </w:p>
-    <w:p>
-      <w:pPr>
-        <w:ind w:firstLine="720"/>
-        <w:jc w:val="both"/>
-        <w:rPr>
-          <w:sz w:val="20"/>
-          <w:szCs w:val="20"/>
-          <w:lang w:val="pt-BR"/>
-        </w:rPr>
-      </w:pPr>
     </w:p>
     <w:p>
       <w:pPr>
@@ -1498,7 +1542,7 @@
 
 <file path=word/numbering.xml><?xml version="1.0" encoding="utf-8"?>
 <w:numbering xmlns:wpc="http://schemas.microsoft.com/office/word/2010/wordprocessingCanvas" xmlns:mc="http://schemas.openxmlformats.org/markup-compatibility/2006" xmlns:o="urn:schemas-microsoft-com:office:office" xmlns:r="http://schemas.openxmlformats.org/officeDocument/2006/relationships" xmlns:m="http://schemas.openxmlformats.org/officeDocument/2006/math" xmlns:v="urn:schemas-microsoft-com:vml" xmlns:wp14="http://schemas.microsoft.com/office/word/2010/wordprocessingDrawing" xmlns:wp="http://schemas.openxmlformats.org/drawingml/2006/wordprocessingDrawing" xmlns:w10="urn:schemas-microsoft-com:office:word" xmlns:w="http://schemas.openxmlformats.org/wordprocessingml/2006/main" xmlns:w14="http://schemas.microsoft.com/office/word/2010/wordml" xmlns:w15="http://schemas.microsoft.com/office/word/2012/wordml" xmlns:wpg="http://schemas.microsoft.com/office/word/2010/wordprocessingGroup" xmlns:wpi="http://schemas.microsoft.com/office/word/2010/wordprocessingInk" xmlns:wne="http://schemas.microsoft.com/office/word/2006/wordml" xmlns:wps="http://schemas.microsoft.com/office/word/2010/wordprocessingShape" mc:Ignorable="w14 w15 wp14">
-  <w:abstractNum w:abstractNumId="0" w15:restartNumberingAfterBreak="0">
+  <w:abstractNum w:abstractNumId="0">
     <w:nsid w:val="FFFFFFFB"/>
     <w:multiLevelType w:val="multilevel"/>
     <w:tmpl w:val="04090025"/>
@@ -1620,7 +1664,7 @@
       </w:pPr>
     </w:lvl>
   </w:abstractNum>
-  <w:abstractNum w:abstractNumId="1" w15:restartNumberingAfterBreak="0">
+  <w:abstractNum w:abstractNumId="1">
     <w:nsid w:val="00C94A96"/>
     <w:multiLevelType w:val="hybridMultilevel"/>
     <w:tmpl w:val="40FEA412"/>
@@ -1733,7 +1777,7 @@
       </w:pPr>
     </w:lvl>
   </w:abstractNum>
-  <w:abstractNum w:abstractNumId="2" w15:restartNumberingAfterBreak="0">
+  <w:abstractNum w:abstractNumId="2">
     <w:nsid w:val="020B1BEC"/>
     <w:multiLevelType w:val="multilevel"/>
     <w:tmpl w:val="CBE468D0"/>
@@ -1830,7 +1874,7 @@
       </w:pPr>
     </w:lvl>
   </w:abstractNum>
-  <w:abstractNum w:abstractNumId="3" w15:restartNumberingAfterBreak="0">
+  <w:abstractNum w:abstractNumId="3">
     <w:nsid w:val="0BCC3C42"/>
     <w:multiLevelType w:val="multilevel"/>
     <w:tmpl w:val="C48CDC3E"/>
@@ -1925,7 +1969,7 @@
       </w:pPr>
     </w:lvl>
   </w:abstractNum>
-  <w:abstractNum w:abstractNumId="4" w15:restartNumberingAfterBreak="0">
+  <w:abstractNum w:abstractNumId="4">
     <w:nsid w:val="19614F0C"/>
     <w:multiLevelType w:val="hybridMultilevel"/>
     <w:tmpl w:val="8E56102C"/>
@@ -2038,7 +2082,7 @@
       </w:pPr>
     </w:lvl>
   </w:abstractNum>
-  <w:abstractNum w:abstractNumId="5" w15:restartNumberingAfterBreak="0">
+  <w:abstractNum w:abstractNumId="5">
     <w:nsid w:val="318E60BF"/>
     <w:multiLevelType w:val="hybridMultilevel"/>
     <w:tmpl w:val="8E56102C"/>
@@ -2151,7 +2195,7 @@
       </w:pPr>
     </w:lvl>
   </w:abstractNum>
-  <w:abstractNum w:abstractNumId="6" w15:restartNumberingAfterBreak="0">
+  <w:abstractNum w:abstractNumId="6">
     <w:nsid w:val="3AD67191"/>
     <w:multiLevelType w:val="hybridMultilevel"/>
     <w:tmpl w:val="14CC398A"/>
@@ -2264,7 +2308,7 @@
       </w:pPr>
     </w:lvl>
   </w:abstractNum>
-  <w:abstractNum w:abstractNumId="7" w15:restartNumberingAfterBreak="0">
+  <w:abstractNum w:abstractNumId="7">
     <w:nsid w:val="5BD37CDA"/>
     <w:multiLevelType w:val="hybridMultilevel"/>
     <w:tmpl w:val="2AC89B4A"/>
@@ -3365,7 +3409,7 @@
 </file>
 
 <file path=customXml/itemProps1.xml><?xml version="1.0" encoding="utf-8"?>
-<ds:datastoreItem xmlns:ds="http://schemas.openxmlformats.org/officeDocument/2006/customXml" ds:itemID="{68EFCEAE-94C9-4F2C-9D22-A62E21AE1315}">
+<ds:datastoreItem xmlns:ds="http://schemas.openxmlformats.org/officeDocument/2006/customXml" ds:itemID="{2CFECAD8-BE1D-4153-AE8E-5AC2C41F7995}">
   <ds:schemaRefs>
     <ds:schemaRef ds:uri="http://schemas.openxmlformats.org/officeDocument/2006/bibliography"/>
   </ds:schemaRefs>

</xml_diff>

<commit_message>
atlz design e req.
</commit_message>
<xml_diff>
--- a/Requisitos/AS_Exercicio_associacao.docx
+++ b/Requisitos/AS_Exercicio_associacao.docx
@@ -235,19 +235,19 @@
         <w:rPr>
           <w:lang w:val="pt-BR"/>
         </w:rPr>
-        <w:t>.</w:t>
-      </w:r>
-      <w:r>
-        <w:rPr>
-          <w:lang w:val="pt-BR"/>
-        </w:rPr>
         <w:t xml:space="preserve"> </w:t>
       </w:r>
       <w:r>
         <w:rPr>
           <w:lang w:val="pt-BR"/>
         </w:rPr>
-        <w:t>abre a opção de</w:t>
+        <w:t>seleciona</w:t>
+      </w:r>
+      <w:r>
+        <w:rPr>
+          <w:lang w:val="pt-BR"/>
+        </w:rPr>
+        <w:t xml:space="preserve"> a opção de</w:t>
       </w:r>
       <w:r>
         <w:rPr>
@@ -259,7 +259,13 @@
         <w:rPr>
           <w:lang w:val="pt-BR"/>
         </w:rPr>
-        <w:t>Atribuir Exercício</w:t>
+        <w:t>Associar</w:t>
+      </w:r>
+      <w:r>
+        <w:rPr>
+          <w:lang w:val="pt-BR"/>
+        </w:rPr>
+        <w:t xml:space="preserve"> Exercício</w:t>
       </w:r>
       <w:r>
         <w:rPr>
@@ -320,7 +326,7 @@
         <w:rPr>
           <w:lang w:val="pt-BR"/>
         </w:rPr>
-        <w:t>dois</w:t>
+        <w:t>três</w:t>
       </w:r>
       <w:r>
         <w:rPr>
@@ -332,13 +338,19 @@
         <w:rPr>
           <w:lang w:val="pt-BR"/>
         </w:rPr>
-        <w:t xml:space="preserve">cliente </w:t>
-      </w:r>
-      <w:r>
-        <w:rPr>
-          <w:lang w:val="pt-BR"/>
-        </w:rPr>
-        <w:t>e o exercício</w:t>
+        <w:t>cliente,</w:t>
+      </w:r>
+      <w:r>
+        <w:rPr>
+          <w:lang w:val="pt-BR"/>
+        </w:rPr>
+        <w:t xml:space="preserve"> exercício</w:t>
+      </w:r>
+      <w:r>
+        <w:rPr>
+          <w:lang w:val="pt-BR"/>
+        </w:rPr>
+        <w:t xml:space="preserve"> e o equipamento</w:t>
       </w:r>
       <w:r>
         <w:rPr>
@@ -447,19 +459,25 @@
         <w:rPr>
           <w:lang w:val="pt-BR"/>
         </w:rPr>
-        <w:t xml:space="preserve">no ícone de inclusão localizado no lado </w:t>
-      </w:r>
-      <w:r>
-        <w:rPr>
-          <w:lang w:val="pt-BR"/>
-        </w:rPr>
-        <w:t>esquerdo</w:t>
-      </w:r>
-      <w:r>
-        <w:rPr>
-          <w:lang w:val="pt-BR"/>
-        </w:rPr>
-        <w:t xml:space="preserve"> do registro</w:t>
+        <w:t xml:space="preserve">no </w:t>
+      </w:r>
+      <w:r>
+        <w:rPr>
+          <w:lang w:val="pt-BR"/>
+        </w:rPr>
+        <w:t xml:space="preserve">botão </w:t>
+      </w:r>
+      <w:r>
+        <w:rPr>
+          <w:lang w:val="pt-BR"/>
+        </w:rPr>
+        <w:t xml:space="preserve">de inclusão localizado </w:t>
+      </w:r>
+      <w:r>
+        <w:rPr>
+          <w:lang w:val="pt-BR"/>
+        </w:rPr>
+        <w:t>na parte inferior da tela</w:t>
       </w:r>
       <w:r>
         <w:rPr>
@@ -589,7 +607,45 @@
         <w:rPr>
           <w:lang w:val="pt-BR"/>
         </w:rPr>
-        <w:t>O Usuário ADM. pode selecionar uma associação de usuário e exercício para editar, através de um ícone localizado no lado esquerdo do registro então:</w:t>
+        <w:t>O Usuário ADM</w:t>
+      </w:r>
+      <w:bookmarkStart w:id="0" w:name="_GoBack"/>
+      <w:bookmarkEnd w:id="0"/>
+      <w:r>
+        <w:rPr>
+          <w:lang w:val="pt-BR"/>
+        </w:rPr>
+        <w:t xml:space="preserve"> pode selecionar uma associação de usuário e exercício para </w:t>
+      </w:r>
+      <w:r>
+        <w:rPr>
+          <w:lang w:val="pt-BR"/>
+        </w:rPr>
+        <w:t>alterar seus dados</w:t>
+      </w:r>
+      <w:r>
+        <w:rPr>
+          <w:lang w:val="pt-BR"/>
+        </w:rPr>
+        <w:t xml:space="preserve">, </w:t>
+      </w:r>
+      <w:r>
+        <w:rPr>
+          <w:lang w:val="pt-BR"/>
+        </w:rPr>
+        <w:t xml:space="preserve">após </w:t>
+      </w:r>
+      <w:r>
+        <w:rPr>
+          <w:lang w:val="pt-BR"/>
+        </w:rPr>
+        <w:t>escolher a opção de editar associação</w:t>
+      </w:r>
+      <w:r>
+        <w:rPr>
+          <w:lang w:val="pt-BR"/>
+        </w:rPr>
+        <w:t>:</w:t>
       </w:r>
     </w:p>
     <w:p>
@@ -616,25 +672,7 @@
         <w:rPr>
           <w:lang w:val="pt-BR"/>
         </w:rPr>
-        <w:t>O sistema preenche</w:t>
-      </w:r>
-      <w:r>
-        <w:rPr>
-          <w:lang w:val="pt-BR"/>
-        </w:rPr>
-        <w:t xml:space="preserve"> o formulário com informações da</w:t>
-      </w:r>
-      <w:r>
-        <w:rPr>
-          <w:lang w:val="pt-BR"/>
-        </w:rPr>
-        <w:t xml:space="preserve"> </w:t>
-      </w:r>
-      <w:r>
-        <w:rPr>
-          <w:lang w:val="pt-BR"/>
-        </w:rPr>
-        <w:t>associação selecionada</w:t>
+        <w:t>O sistema disponibilizará as associações cadastradas</w:t>
       </w:r>
       <w:r>
         <w:rPr>
@@ -659,7 +697,57 @@
         <w:rPr>
           <w:lang w:val="pt-BR"/>
         </w:rPr>
-        <w:t>O Usuário ADM faz as alterações que desejar e clica no ícone de atualizar localizado no lado esquerdo do registro.</w:t>
+        <w:t>O Usuário ADM clica no registro a ser atualizado.</w:t>
+      </w:r>
+    </w:p>
+    <w:p>
+      <w:pPr>
+        <w:pStyle w:val="Corpodetexto"/>
+        <w:numPr>
+          <w:ilvl w:val="0"/>
+          <w:numId w:val="8"/>
+        </w:numPr>
+        <w:jc w:val="both"/>
+        <w:rPr>
+          <w:lang w:val="pt-BR"/>
+        </w:rPr>
+      </w:pPr>
+      <w:r>
+        <w:rPr>
+          <w:lang w:val="pt-BR"/>
+        </w:rPr>
+        <w:t>O sistema preenche o formulário com as informações da associação selecionada.</w:t>
+      </w:r>
+    </w:p>
+    <w:p>
+      <w:pPr>
+        <w:pStyle w:val="Corpodetexto"/>
+        <w:numPr>
+          <w:ilvl w:val="0"/>
+          <w:numId w:val="8"/>
+        </w:numPr>
+        <w:jc w:val="both"/>
+        <w:rPr>
+          <w:lang w:val="pt-BR"/>
+        </w:rPr>
+      </w:pPr>
+      <w:r>
+        <w:rPr>
+          <w:lang w:val="pt-BR"/>
+        </w:rPr>
+        <w:t xml:space="preserve">O Usuário ADM faz as alterações que desejar e clica no </w:t>
+      </w:r>
+      <w:r>
+        <w:rPr>
+          <w:lang w:val="pt-BR"/>
+        </w:rPr>
+        <w:t>botão de atualizar localizado na parte inferior da tela</w:t>
+      </w:r>
+      <w:r>
+        <w:rPr>
+          <w:lang w:val="pt-BR"/>
+        </w:rPr>
+        <w:t>.</w:t>
       </w:r>
     </w:p>
     <w:p>
@@ -842,7 +930,6 @@
         <w:rPr>
           <w:lang w:val="pt-BR"/>
         </w:rPr>
-        <w:lastRenderedPageBreak/>
         <w:t>Pós-condições</w:t>
       </w:r>
     </w:p>
@@ -973,8 +1060,6 @@
           <w:lang w:val="pt-BR"/>
         </w:rPr>
       </w:pPr>
-      <w:bookmarkStart w:id="0" w:name="_GoBack"/>
-      <w:bookmarkEnd w:id="0"/>
     </w:p>
     <w:p>
       <w:pPr>
@@ -3409,7 +3494,7 @@
 </file>
 
 <file path=customXml/itemProps1.xml><?xml version="1.0" encoding="utf-8"?>
-<ds:datastoreItem xmlns:ds="http://schemas.openxmlformats.org/officeDocument/2006/customXml" ds:itemID="{2CFECAD8-BE1D-4153-AE8E-5AC2C41F7995}">
+<ds:datastoreItem xmlns:ds="http://schemas.openxmlformats.org/officeDocument/2006/customXml" ds:itemID="{16F53D1B-E4AD-418E-B8DA-2B08B91269F6}">
   <ds:schemaRefs>
     <ds:schemaRef ds:uri="http://schemas.openxmlformats.org/officeDocument/2006/bibliography"/>
   </ds:schemaRefs>

</xml_diff>

<commit_message>
Atualizando doc. de requisitos
</commit_message>
<xml_diff>
--- a/Requisitos/AS_Exercicio_associacao.docx
+++ b/Requisitos/AS_Exercicio_associacao.docx
@@ -375,121 +375,7 @@
         <w:rPr>
           <w:lang w:val="pt-BR"/>
         </w:rPr>
-        <w:t xml:space="preserve">O </w:t>
-      </w:r>
-      <w:r>
-        <w:rPr>
-          <w:lang w:val="pt-BR"/>
-        </w:rPr>
-        <w:t xml:space="preserve">Usuário </w:t>
-      </w:r>
-      <w:r>
-        <w:rPr>
-          <w:lang w:val="pt-BR"/>
-        </w:rPr>
-        <w:t>A</w:t>
-      </w:r>
-      <w:r>
-        <w:rPr>
-          <w:lang w:val="pt-BR"/>
-        </w:rPr>
-        <w:t>DM</w:t>
-      </w:r>
-      <w:r>
-        <w:rPr>
-          <w:lang w:val="pt-BR"/>
-        </w:rPr>
-        <w:t>.</w:t>
-      </w:r>
-      <w:r>
-        <w:rPr>
-          <w:lang w:val="pt-BR"/>
-        </w:rPr>
-        <w:t xml:space="preserve"> preenche o </w:t>
-      </w:r>
-      <w:r>
-        <w:rPr>
-          <w:lang w:val="pt-BR"/>
-        </w:rPr>
-        <w:t>f</w:t>
-      </w:r>
-      <w:r>
-        <w:rPr>
-          <w:lang w:val="pt-BR"/>
-        </w:rPr>
-        <w:t>ormulário c</w:t>
-      </w:r>
-      <w:r>
-        <w:rPr>
-          <w:lang w:val="pt-BR"/>
-        </w:rPr>
-        <w:t xml:space="preserve">om as informações </w:t>
-      </w:r>
-      <w:r>
-        <w:rPr>
-          <w:lang w:val="pt-BR"/>
-        </w:rPr>
-        <w:t xml:space="preserve">da </w:t>
-      </w:r>
-      <w:r>
-        <w:rPr>
-          <w:lang w:val="pt-BR"/>
-        </w:rPr>
-        <w:t>associação</w:t>
-      </w:r>
-      <w:r>
-        <w:rPr>
-          <w:lang w:val="pt-BR"/>
-        </w:rPr>
-        <w:t xml:space="preserve"> </w:t>
-      </w:r>
-      <w:r>
-        <w:rPr>
-          <w:lang w:val="pt-BR"/>
-        </w:rPr>
-        <w:t xml:space="preserve">e </w:t>
-      </w:r>
-      <w:r>
-        <w:rPr>
-          <w:lang w:val="pt-BR"/>
-        </w:rPr>
-        <w:t xml:space="preserve">clica </w:t>
-      </w:r>
-      <w:r>
-        <w:rPr>
-          <w:lang w:val="pt-BR"/>
-        </w:rPr>
-        <w:t xml:space="preserve">no </w:t>
-      </w:r>
-      <w:r>
-        <w:rPr>
-          <w:lang w:val="pt-BR"/>
-        </w:rPr>
-        <w:t xml:space="preserve">botão </w:t>
-      </w:r>
-      <w:r>
-        <w:rPr>
-          <w:lang w:val="pt-BR"/>
-        </w:rPr>
-        <w:t>cadastrar</w:t>
-      </w:r>
-      <w:r>
-        <w:rPr>
-          <w:lang w:val="pt-BR"/>
-        </w:rPr>
-        <w:t xml:space="preserve"> localizado </w:t>
-      </w:r>
-      <w:r>
-        <w:rPr>
-          <w:lang w:val="pt-BR"/>
-        </w:rPr>
-        <w:t>na parte inferior da tela</w:t>
-      </w:r>
-      <w:r>
-        <w:rPr>
-          <w:lang w:val="pt-BR"/>
-        </w:rPr>
-        <w:t>.</w:t>
+        <w:t>O sistema busca os clientes cadastrados, para disponibiliza-los no campo cliente.</w:t>
       </w:r>
     </w:p>
     <w:p>
@@ -508,43 +394,7 @@
         <w:rPr>
           <w:lang w:val="pt-BR"/>
         </w:rPr>
-        <w:t>O si</w:t>
-      </w:r>
-      <w:r>
-        <w:rPr>
-          <w:lang w:val="pt-BR"/>
-        </w:rPr>
-        <w:t xml:space="preserve">stema persiste as informações </w:t>
-      </w:r>
-      <w:r>
-        <w:rPr>
-          <w:lang w:val="pt-BR"/>
-        </w:rPr>
-        <w:t>d</w:t>
-      </w:r>
-      <w:r>
-        <w:rPr>
-          <w:lang w:val="pt-BR"/>
-        </w:rPr>
-        <w:t>a</w:t>
-      </w:r>
-      <w:r>
-        <w:rPr>
-          <w:lang w:val="pt-BR"/>
-        </w:rPr>
-        <w:t xml:space="preserve"> </w:t>
-      </w:r>
-      <w:r>
-        <w:rPr>
-          <w:lang w:val="pt-BR"/>
-        </w:rPr>
-        <w:t>associação</w:t>
-      </w:r>
-      <w:r>
-        <w:rPr>
-          <w:lang w:val="pt-BR"/>
-        </w:rPr>
-        <w:t>.</w:t>
+        <w:t>Cliente dado obrigatório.</w:t>
       </w:r>
     </w:p>
     <w:p>
@@ -563,6 +413,291 @@
         <w:rPr>
           <w:lang w:val="pt-BR"/>
         </w:rPr>
+        <w:t>O sistema busca os exercícios cadastrados, para disponibiliza-los no campo exercício.</w:t>
+      </w:r>
+    </w:p>
+    <w:p>
+      <w:pPr>
+        <w:pStyle w:val="Corpodetexto"/>
+        <w:numPr>
+          <w:ilvl w:val="0"/>
+          <w:numId w:val="5"/>
+        </w:numPr>
+        <w:jc w:val="both"/>
+        <w:rPr>
+          <w:lang w:val="pt-BR"/>
+        </w:rPr>
+      </w:pPr>
+      <w:r>
+        <w:rPr>
+          <w:lang w:val="pt-BR"/>
+        </w:rPr>
+        <w:t>Exercício dado obrigatório.</w:t>
+      </w:r>
+    </w:p>
+    <w:p>
+      <w:pPr>
+        <w:pStyle w:val="Corpodetexto"/>
+        <w:numPr>
+          <w:ilvl w:val="0"/>
+          <w:numId w:val="5"/>
+        </w:numPr>
+        <w:jc w:val="both"/>
+        <w:rPr>
+          <w:lang w:val="pt-BR"/>
+        </w:rPr>
+      </w:pPr>
+      <w:r>
+        <w:rPr>
+          <w:lang w:val="pt-BR"/>
+        </w:rPr>
+        <w:t>O sistema busca os equipamentos cadastrados, para disponibiliza-los no campo equipamento.</w:t>
+      </w:r>
+    </w:p>
+    <w:p>
+      <w:pPr>
+        <w:pStyle w:val="Corpodetexto"/>
+        <w:numPr>
+          <w:ilvl w:val="0"/>
+          <w:numId w:val="5"/>
+        </w:numPr>
+        <w:jc w:val="both"/>
+        <w:rPr>
+          <w:lang w:val="pt-BR"/>
+        </w:rPr>
+      </w:pPr>
+      <w:r>
+        <w:rPr>
+          <w:lang w:val="pt-BR"/>
+        </w:rPr>
+        <w:t>Equipamento dado obrigatório.</w:t>
+      </w:r>
+      <w:bookmarkStart w:id="0" w:name="_GoBack"/>
+      <w:bookmarkEnd w:id="0"/>
+    </w:p>
+    <w:p>
+      <w:pPr>
+        <w:pStyle w:val="Corpodetexto"/>
+        <w:numPr>
+          <w:ilvl w:val="0"/>
+          <w:numId w:val="5"/>
+        </w:numPr>
+        <w:jc w:val="both"/>
+        <w:rPr>
+          <w:lang w:val="pt-BR"/>
+        </w:rPr>
+      </w:pPr>
+      <w:r>
+        <w:rPr>
+          <w:lang w:val="pt-BR"/>
+        </w:rPr>
+        <w:t xml:space="preserve">O </w:t>
+      </w:r>
+      <w:r>
+        <w:rPr>
+          <w:lang w:val="pt-BR"/>
+        </w:rPr>
+        <w:t xml:space="preserve">Usuário </w:t>
+      </w:r>
+      <w:r>
+        <w:rPr>
+          <w:lang w:val="pt-BR"/>
+        </w:rPr>
+        <w:t>A</w:t>
+      </w:r>
+      <w:r>
+        <w:rPr>
+          <w:lang w:val="pt-BR"/>
+        </w:rPr>
+        <w:t>DM</w:t>
+      </w:r>
+      <w:r>
+        <w:rPr>
+          <w:lang w:val="pt-BR"/>
+        </w:rPr>
+        <w:t>.</w:t>
+      </w:r>
+      <w:r>
+        <w:rPr>
+          <w:lang w:val="pt-BR"/>
+        </w:rPr>
+        <w:t xml:space="preserve"> preenche o </w:t>
+      </w:r>
+      <w:r>
+        <w:rPr>
+          <w:lang w:val="pt-BR"/>
+        </w:rPr>
+        <w:t>f</w:t>
+      </w:r>
+      <w:r>
+        <w:rPr>
+          <w:lang w:val="pt-BR"/>
+        </w:rPr>
+        <w:t>ormulário c</w:t>
+      </w:r>
+      <w:r>
+        <w:rPr>
+          <w:lang w:val="pt-BR"/>
+        </w:rPr>
+        <w:t xml:space="preserve">om as informações </w:t>
+      </w:r>
+      <w:r>
+        <w:rPr>
+          <w:lang w:val="pt-BR"/>
+        </w:rPr>
+        <w:t xml:space="preserve">da </w:t>
+      </w:r>
+      <w:r>
+        <w:rPr>
+          <w:lang w:val="pt-BR"/>
+        </w:rPr>
+        <w:t>associação</w:t>
+      </w:r>
+      <w:r>
+        <w:rPr>
+          <w:lang w:val="pt-BR"/>
+        </w:rPr>
+        <w:t xml:space="preserve"> </w:t>
+      </w:r>
+      <w:r>
+        <w:rPr>
+          <w:lang w:val="pt-BR"/>
+        </w:rPr>
+        <w:t xml:space="preserve">e </w:t>
+      </w:r>
+      <w:r>
+        <w:rPr>
+          <w:lang w:val="pt-BR"/>
+        </w:rPr>
+        <w:t xml:space="preserve">clica </w:t>
+      </w:r>
+      <w:r>
+        <w:rPr>
+          <w:lang w:val="pt-BR"/>
+        </w:rPr>
+        <w:t xml:space="preserve">no </w:t>
+      </w:r>
+      <w:r>
+        <w:rPr>
+          <w:lang w:val="pt-BR"/>
+        </w:rPr>
+        <w:t xml:space="preserve">botão </w:t>
+      </w:r>
+      <w:r>
+        <w:rPr>
+          <w:lang w:val="pt-BR"/>
+        </w:rPr>
+        <w:t>cadastrar</w:t>
+      </w:r>
+      <w:r>
+        <w:rPr>
+          <w:lang w:val="pt-BR"/>
+        </w:rPr>
+        <w:t xml:space="preserve"> localizado </w:t>
+      </w:r>
+      <w:r>
+        <w:rPr>
+          <w:lang w:val="pt-BR"/>
+        </w:rPr>
+        <w:t>na parte inferior da tela</w:t>
+      </w:r>
+      <w:r>
+        <w:rPr>
+          <w:lang w:val="pt-BR"/>
+        </w:rPr>
+        <w:t>.</w:t>
+      </w:r>
+    </w:p>
+    <w:p>
+      <w:pPr>
+        <w:pStyle w:val="Corpodetexto"/>
+        <w:numPr>
+          <w:ilvl w:val="0"/>
+          <w:numId w:val="5"/>
+        </w:numPr>
+        <w:jc w:val="both"/>
+        <w:rPr>
+          <w:lang w:val="pt-BR"/>
+        </w:rPr>
+      </w:pPr>
+      <w:r>
+        <w:rPr>
+          <w:lang w:val="pt-BR"/>
+        </w:rPr>
+        <w:t>O si</w:t>
+      </w:r>
+      <w:r>
+        <w:rPr>
+          <w:lang w:val="pt-BR"/>
+        </w:rPr>
+        <w:t xml:space="preserve">stema persiste as informações </w:t>
+      </w:r>
+      <w:r>
+        <w:rPr>
+          <w:lang w:val="pt-BR"/>
+        </w:rPr>
+        <w:t>d</w:t>
+      </w:r>
+      <w:r>
+        <w:rPr>
+          <w:lang w:val="pt-BR"/>
+        </w:rPr>
+        <w:t>a</w:t>
+      </w:r>
+      <w:r>
+        <w:rPr>
+          <w:lang w:val="pt-BR"/>
+        </w:rPr>
+        <w:t xml:space="preserve"> </w:t>
+      </w:r>
+      <w:r>
+        <w:rPr>
+          <w:lang w:val="pt-BR"/>
+        </w:rPr>
+        <w:t>associação</w:t>
+      </w:r>
+      <w:r>
+        <w:rPr>
+          <w:lang w:val="pt-BR"/>
+        </w:rPr>
+        <w:t>.</w:t>
+      </w:r>
+    </w:p>
+    <w:p>
+      <w:pPr>
+        <w:pStyle w:val="Corpodetexto"/>
+        <w:numPr>
+          <w:ilvl w:val="0"/>
+          <w:numId w:val="5"/>
+        </w:numPr>
+        <w:jc w:val="both"/>
+        <w:rPr>
+          <w:lang w:val="pt-BR"/>
+        </w:rPr>
+      </w:pPr>
+      <w:r>
+        <w:rPr>
+          <w:lang w:val="pt-BR"/>
+        </w:rPr>
+        <w:t>O Acadsystem exibe uma mensagem de confirmação no Toast do dispositivo.</w:t>
+      </w:r>
+    </w:p>
+    <w:p>
+      <w:pPr>
+        <w:pStyle w:val="Corpodetexto"/>
+        <w:numPr>
+          <w:ilvl w:val="0"/>
+          <w:numId w:val="5"/>
+        </w:numPr>
+        <w:jc w:val="both"/>
+        <w:rPr>
+          <w:lang w:val="pt-BR"/>
+        </w:rPr>
+      </w:pPr>
+      <w:r>
+        <w:rPr>
+          <w:lang w:val="pt-BR"/>
+        </w:rPr>
         <w:t>O caso de uso é encerrado</w:t>
       </w:r>
       <w:r>
@@ -764,6 +899,51 @@
         <w:rPr>
           <w:lang w:val="pt-BR"/>
         </w:rPr>
+        <w:t>O Acadsystem persiste as alterações</w:t>
+      </w:r>
+      <w:r>
+        <w:rPr>
+          <w:lang w:val="pt-BR"/>
+        </w:rPr>
+        <w:t>.</w:t>
+      </w:r>
+    </w:p>
+    <w:p>
+      <w:pPr>
+        <w:pStyle w:val="Corpodetexto"/>
+        <w:numPr>
+          <w:ilvl w:val="0"/>
+          <w:numId w:val="8"/>
+        </w:numPr>
+        <w:jc w:val="both"/>
+        <w:rPr>
+          <w:lang w:val="pt-BR"/>
+        </w:rPr>
+      </w:pPr>
+      <w:r>
+        <w:rPr>
+          <w:lang w:val="pt-BR"/>
+        </w:rPr>
+        <w:t>O sistema exibe uma mensagem de confirmação no Toast do dispositivo.</w:t>
+      </w:r>
+    </w:p>
+    <w:p>
+      <w:pPr>
+        <w:pStyle w:val="Corpodetexto"/>
+        <w:numPr>
+          <w:ilvl w:val="0"/>
+          <w:numId w:val="8"/>
+        </w:numPr>
+        <w:jc w:val="both"/>
+        <w:rPr>
+          <w:lang w:val="pt-BR"/>
+        </w:rPr>
+      </w:pPr>
+      <w:r>
+        <w:rPr>
+          <w:lang w:val="pt-BR"/>
+        </w:rPr>
+        <w:lastRenderedPageBreak/>
         <w:t>O caso de uso volta para o passo 4 do fluxo principal.</w:t>
       </w:r>
     </w:p>
@@ -1252,13 +1432,11 @@
           <w:lang w:val="pt-BR"/>
         </w:rPr>
       </w:pPr>
-      <w:bookmarkStart w:id="0" w:name="_GoBack"/>
       <w:r>
         <w:rPr>
           <w:noProof/>
           <w:lang w:val="pt-BR" w:eastAsia="pt-BR"/>
         </w:rPr>
-        <w:lastRenderedPageBreak/>
         <w:drawing>
           <wp:inline distT="0" distB="0" distL="0" distR="0">
             <wp:extent cx="3972479" cy="3296110"/>
@@ -1301,7 +1479,6 @@
           </wp:inline>
         </w:drawing>
       </w:r>
-      <w:bookmarkEnd w:id="0"/>
     </w:p>
     <w:sectPr>
       <w:headerReference w:type="default" r:id="rId10"/>
@@ -1451,7 +1628,7 @@
               <w:noProof/>
               <w:sz w:val="20"/>
             </w:rPr>
-            <w:t>3</w:t>
+            <w:t>2</w:t>
           </w:r>
           <w:r>
             <w:rPr>
@@ -3570,7 +3747,7 @@
 </file>
 
 <file path=customXml/itemProps1.xml><?xml version="1.0" encoding="utf-8"?>
-<ds:datastoreItem xmlns:ds="http://schemas.openxmlformats.org/officeDocument/2006/customXml" ds:itemID="{55FDEBF7-4D44-49A5-9FD4-921BAEE3F047}">
+<ds:datastoreItem xmlns:ds="http://schemas.openxmlformats.org/officeDocument/2006/customXml" ds:itemID="{D05C2F5D-F50A-476B-A459-EF95EA93B9AD}">
   <ds:schemaRefs>
     <ds:schemaRef ds:uri="http://schemas.openxmlformats.org/officeDocument/2006/bibliography"/>
   </ds:schemaRefs>

</xml_diff>